<commit_message>
Commit sub lessons for long block
</commit_message>
<xml_diff>
--- a/resources/lessons/recursion/04_recursive_art/movie_worksheet.docx
+++ b/resources/lessons/recursion/04_recursive_art/movie_worksheet.docx
@@ -4,20 +4,110 @@
   <w:body>
     <w:p>
       <w:pPr>
+        <w:rPr>
+          <w:rFonts w:ascii="Garamond" w:hAnsi="Garamond"/>
+          <w:sz w:val="28"/>
+          <w:szCs w:val="28"/>
+        </w:rPr>
+      </w:pPr>
+      <w:r>
+        <w:rPr>
+          <w:rFonts w:ascii="Garamond" w:hAnsi="Garamond"/>
+          <w:b/>
+          <w:bCs/>
+          <w:sz w:val="28"/>
+          <w:szCs w:val="28"/>
+        </w:rPr>
+        <w:t>Fractals: The Hidden Dimension</w:t>
+      </w:r>
+      <w:r>
+        <w:rPr>
+          <w:rFonts w:ascii="Garamond" w:hAnsi="Garamond"/>
+          <w:sz w:val="28"/>
+          <w:szCs w:val="28"/>
+        </w:rPr>
+        <w:t xml:space="preserve">                       </w:t>
+      </w:r>
+      <w:r>
+        <w:rPr>
+          <w:rFonts w:ascii="Garamond" w:hAnsi="Garamond"/>
+          <w:sz w:val="28"/>
+          <w:szCs w:val="28"/>
+        </w:rPr>
+        <w:t xml:space="preserve">          </w:t>
+      </w:r>
+      <w:r>
+        <w:rPr>
+          <w:rFonts w:ascii="Garamond" w:hAnsi="Garamond"/>
+          <w:sz w:val="28"/>
+          <w:szCs w:val="28"/>
+        </w:rPr>
+        <w:t xml:space="preserve">   Name: ____</w:t>
+      </w:r>
+      <w:r>
+        <w:rPr>
+          <w:rFonts w:ascii="Garamond" w:hAnsi="Garamond"/>
+          <w:sz w:val="28"/>
+          <w:szCs w:val="28"/>
+        </w:rPr>
+        <w:t>__</w:t>
+      </w:r>
+      <w:r>
+        <w:rPr>
+          <w:rFonts w:ascii="Garamond" w:hAnsi="Garamond"/>
+          <w:sz w:val="28"/>
+          <w:szCs w:val="28"/>
+        </w:rPr>
+        <w:t>___</w:t>
+      </w:r>
+      <w:r>
+        <w:rPr>
+          <w:rFonts w:ascii="Garamond" w:hAnsi="Garamond"/>
+          <w:sz w:val="28"/>
+          <w:szCs w:val="28"/>
+        </w:rPr>
+        <w:t>__</w:t>
+      </w:r>
+      <w:r>
+        <w:rPr>
+          <w:rFonts w:ascii="Garamond" w:hAnsi="Garamond"/>
+          <w:sz w:val="28"/>
+          <w:szCs w:val="28"/>
+        </w:rPr>
+        <w:t>____</w:t>
+      </w:r>
+    </w:p>
+    <w:p>
+      <w:pPr>
         <w:jc w:val="center"/>
         <w:rPr>
           <w:rFonts w:ascii="Garamond" w:hAnsi="Garamond"/>
-          <w:sz w:val="40"/>
-          <w:szCs w:val="40"/>
-        </w:rPr>
-      </w:pPr>
-      <w:r>
-        <w:rPr>
-          <w:rFonts w:ascii="Garamond" w:hAnsi="Garamond"/>
-          <w:sz w:val="40"/>
-          <w:szCs w:val="40"/>
-        </w:rPr>
-        <w:t>Fractals: The Hidden Dimension</w:t>
+        </w:rPr>
+      </w:pPr>
+    </w:p>
+    <w:p>
+      <w:pPr>
+        <w:rPr>
+          <w:rFonts w:ascii="Garamond" w:hAnsi="Garamond"/>
+        </w:rPr>
+      </w:pPr>
+      <w:r>
+        <w:rPr>
+          <w:rFonts w:ascii="Garamond" w:hAnsi="Garamond"/>
+        </w:rPr>
+        <w:t>Use what you learn while watch</w:t>
+      </w:r>
+      <w:r>
+        <w:rPr>
+          <w:rFonts w:ascii="Garamond" w:hAnsi="Garamond"/>
+        </w:rPr>
+        <w:t>ing</w:t>
+      </w:r>
+      <w:r>
+        <w:rPr>
+          <w:rFonts w:ascii="Garamond" w:hAnsi="Garamond"/>
+        </w:rPr>
+        <w:t xml:space="preserve"> Nova’s “Fractals, the Hidden Dimension” to answer the following questions. Feel free to answer the questions while you’re watching.</w:t>
       </w:r>
     </w:p>
     <w:p>
@@ -135,7 +225,65 @@
         <w:rPr>
           <w:rFonts w:ascii="Garamond" w:hAnsi="Garamond"/>
         </w:rPr>
-        <w:t xml:space="preserve">List four places that fractal </w:t>
+        <w:t>How are fractals different from classical geometric shapes?</w:t>
+      </w:r>
+    </w:p>
+    <w:p>
+      <w:pPr>
+        <w:rPr>
+          <w:rFonts w:ascii="Garamond" w:hAnsi="Garamond"/>
+        </w:rPr>
+      </w:pPr>
+    </w:p>
+    <w:p>
+      <w:pPr>
+        <w:rPr>
+          <w:rFonts w:ascii="Garamond" w:hAnsi="Garamond"/>
+        </w:rPr>
+      </w:pPr>
+    </w:p>
+    <w:p>
+      <w:pPr>
+        <w:rPr>
+          <w:rFonts w:ascii="Garamond" w:hAnsi="Garamond"/>
+        </w:rPr>
+      </w:pPr>
+    </w:p>
+    <w:p>
+      <w:pPr>
+        <w:rPr>
+          <w:rFonts w:ascii="Garamond" w:hAnsi="Garamond"/>
+        </w:rPr>
+      </w:pPr>
+    </w:p>
+    <w:p>
+      <w:pPr>
+        <w:pStyle w:val="ListParagraph"/>
+        <w:numPr>
+          <w:ilvl w:val="0"/>
+          <w:numId w:val="1"/>
+        </w:numPr>
+        <w:rPr>
+          <w:rFonts w:ascii="Garamond" w:hAnsi="Garamond"/>
+        </w:rPr>
+      </w:pPr>
+      <w:r>
+        <w:rPr>
+          <w:rFonts w:ascii="Garamond" w:hAnsi="Garamond"/>
+        </w:rPr>
+        <w:t xml:space="preserve">List four places </w:t>
+      </w:r>
+      <w:r>
+        <w:rPr>
+          <w:rFonts w:ascii="Garamond" w:hAnsi="Garamond"/>
+        </w:rPr>
+        <w:t>where</w:t>
+      </w:r>
+      <w:r>
+        <w:rPr>
+          <w:rFonts w:ascii="Garamond" w:hAnsi="Garamond"/>
+        </w:rPr>
+        <w:t xml:space="preserve"> fractal </w:t>
       </w:r>
       <w:proofErr w:type="gramStart"/>
       <w:r>
@@ -315,7 +463,13 @@
         <w:rPr>
           <w:rFonts w:ascii="Garamond" w:hAnsi="Garamond"/>
         </w:rPr>
-        <w:t>onsters" to the two below</w:t>
+        <w:t xml:space="preserve">onsters" </w:t>
+      </w:r>
+      <w:r>
+        <w:rPr>
+          <w:rFonts w:ascii="Garamond" w:hAnsi="Garamond"/>
+        </w:rPr>
+        <w:t>to the two levels seen below</w:t>
       </w:r>
       <w:r>
         <w:rPr>
@@ -343,216 +497,606 @@
           <w:noProof/>
         </w:rPr>
         <mc:AlternateContent>
-          <mc:Choice Requires="wps">
+          <mc:Choice Requires="wpg">
             <w:drawing>
-              <wp:anchor distT="0" distB="0" distL="114300" distR="114300" simplePos="0" relativeHeight="251663360" behindDoc="0" locked="0" layoutInCell="1" allowOverlap="1" wp14:anchorId="009FFAE7" wp14:editId="0BCD62D6">
+              <wp:anchor distT="0" distB="0" distL="114300" distR="114300" simplePos="0" relativeHeight="251663360" behindDoc="0" locked="0" layoutInCell="1" allowOverlap="1" wp14:anchorId="2A1BC251" wp14:editId="2C059394">
                 <wp:simplePos x="0" y="0"/>
                 <wp:positionH relativeFrom="column">
-                  <wp:posOffset>3631565</wp:posOffset>
+                  <wp:posOffset>1060450</wp:posOffset>
                 </wp:positionH>
                 <wp:positionV relativeFrom="paragraph">
-                  <wp:posOffset>683260</wp:posOffset>
+                  <wp:posOffset>65024</wp:posOffset>
                 </wp:positionV>
-                <wp:extent cx="1278255" cy="0"/>
-                <wp:effectExtent l="0" t="12700" r="29845" b="25400"/>
+                <wp:extent cx="3852334" cy="502920"/>
+                <wp:effectExtent l="0" t="12700" r="34290" b="30480"/>
                 <wp:wrapNone/>
-                <wp:docPr id="183092455" name="Straight Connector 1"/>
+                <wp:docPr id="2045979334" name="Group 1"/>
                 <wp:cNvGraphicFramePr/>
                 <a:graphic xmlns:a="http://schemas.openxmlformats.org/drawingml/2006/main">
-                  <a:graphicData uri="http://schemas.microsoft.com/office/word/2010/wordprocessingShape">
-                    <wps:wsp>
-                      <wps:cNvCnPr/>
-                      <wps:spPr>
+                  <a:graphicData uri="http://schemas.microsoft.com/office/word/2010/wordprocessingGroup">
+                    <wpg:wgp>
+                      <wpg:cNvGrpSpPr/>
+                      <wpg:grpSpPr>
                         <a:xfrm>
                           <a:off x="0" y="0"/>
-                          <a:ext cx="1278255" cy="0"/>
+                          <a:ext cx="3852334" cy="502920"/>
+                          <a:chOff x="0" y="0"/>
+                          <a:chExt cx="3852334" cy="502920"/>
                         </a:xfrm>
-                        <a:prstGeom prst="line">
-                          <a:avLst/>
-                        </a:prstGeom>
-                        <a:ln w="38100">
-                          <a:solidFill>
+                      </wpg:grpSpPr>
+                      <wps:wsp>
+                        <wps:cNvPr id="303751430" name="Straight Connector 1"/>
+                        <wps:cNvCnPr/>
+                        <wps:spPr>
+                          <a:xfrm>
+                            <a:off x="0" y="0"/>
+                            <a:ext cx="3852334" cy="0"/>
+                          </a:xfrm>
+                          <a:prstGeom prst="line">
+                            <a:avLst/>
+                          </a:prstGeom>
+                          <a:ln w="38100">
+                            <a:solidFill>
+                              <a:schemeClr val="tx1"/>
+                            </a:solidFill>
+                          </a:ln>
+                        </wps:spPr>
+                        <wps:style>
+                          <a:lnRef idx="1">
+                            <a:schemeClr val="accent1"/>
+                          </a:lnRef>
+                          <a:fillRef idx="0">
+                            <a:schemeClr val="accent1"/>
+                          </a:fillRef>
+                          <a:effectRef idx="0">
+                            <a:schemeClr val="accent1"/>
+                          </a:effectRef>
+                          <a:fontRef idx="minor">
                             <a:schemeClr val="tx1"/>
-                          </a:solidFill>
-                        </a:ln>
-                      </wps:spPr>
-                      <wps:style>
-                        <a:lnRef idx="1">
-                          <a:schemeClr val="accent1"/>
-                        </a:lnRef>
-                        <a:fillRef idx="0">
-                          <a:schemeClr val="accent1"/>
-                        </a:fillRef>
-                        <a:effectRef idx="0">
-                          <a:schemeClr val="accent1"/>
-                        </a:effectRef>
-                        <a:fontRef idx="minor">
-                          <a:schemeClr val="tx1"/>
-                        </a:fontRef>
-                      </wps:style>
-                      <wps:bodyPr/>
-                    </wps:wsp>
+                          </a:fontRef>
+                        </wps:style>
+                        <wps:bodyPr/>
+                      </wps:wsp>
+                      <wps:wsp>
+                        <wps:cNvPr id="870081808" name="Straight Connector 1"/>
+                        <wps:cNvCnPr/>
+                        <wps:spPr>
+                          <a:xfrm>
+                            <a:off x="0" y="502920"/>
+                            <a:ext cx="1278255" cy="0"/>
+                          </a:xfrm>
+                          <a:prstGeom prst="line">
+                            <a:avLst/>
+                          </a:prstGeom>
+                          <a:ln w="38100">
+                            <a:solidFill>
+                              <a:schemeClr val="tx1"/>
+                            </a:solidFill>
+                          </a:ln>
+                        </wps:spPr>
+                        <wps:style>
+                          <a:lnRef idx="1">
+                            <a:schemeClr val="accent1"/>
+                          </a:lnRef>
+                          <a:fillRef idx="0">
+                            <a:schemeClr val="accent1"/>
+                          </a:fillRef>
+                          <a:effectRef idx="0">
+                            <a:schemeClr val="accent1"/>
+                          </a:effectRef>
+                          <a:fontRef idx="minor">
+                            <a:schemeClr val="tx1"/>
+                          </a:fontRef>
+                        </wps:style>
+                        <wps:bodyPr/>
+                      </wps:wsp>
+                      <wps:wsp>
+                        <wps:cNvPr id="183092455" name="Straight Connector 1"/>
+                        <wps:cNvCnPr/>
+                        <wps:spPr>
+                          <a:xfrm>
+                            <a:off x="2569464" y="502920"/>
+                            <a:ext cx="1278255" cy="0"/>
+                          </a:xfrm>
+                          <a:prstGeom prst="line">
+                            <a:avLst/>
+                          </a:prstGeom>
+                          <a:ln w="38100">
+                            <a:solidFill>
+                              <a:schemeClr val="tx1"/>
+                            </a:solidFill>
+                          </a:ln>
+                        </wps:spPr>
+                        <wps:style>
+                          <a:lnRef idx="1">
+                            <a:schemeClr val="accent1"/>
+                          </a:lnRef>
+                          <a:fillRef idx="0">
+                            <a:schemeClr val="accent1"/>
+                          </a:fillRef>
+                          <a:effectRef idx="0">
+                            <a:schemeClr val="accent1"/>
+                          </a:effectRef>
+                          <a:fontRef idx="minor">
+                            <a:schemeClr val="tx1"/>
+                          </a:fontRef>
+                        </wps:style>
+                        <wps:bodyPr/>
+                      </wps:wsp>
+                    </wpg:wgp>
                   </a:graphicData>
                 </a:graphic>
-                <wp14:sizeRelH relativeFrom="margin">
-                  <wp14:pctWidth>0</wp14:pctWidth>
-                </wp14:sizeRelH>
               </wp:anchor>
             </w:drawing>
           </mc:Choice>
           <mc:Fallback>
             <w:pict>
-              <v:line w14:anchorId="16F599D3" id="Straight Connector 1" o:spid="_x0000_s1026" style="position:absolute;z-index:251663360;visibility:visible;mso-wrap-style:square;mso-width-percent:0;mso-wrap-distance-left:9pt;mso-wrap-distance-top:0;mso-wrap-distance-right:9pt;mso-wrap-distance-bottom:0;mso-position-horizontal:absolute;mso-position-horizontal-relative:text;mso-position-vertical:absolute;mso-position-vertical-relative:text;mso-width-percent:0;mso-width-relative:margin" from="285.95pt,53.8pt" to="386.6pt,53.8pt" o:gfxdata="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" strokecolor="black [3213]" strokeweight="3pt">
-                <v:stroke joinstyle="miter"/>
-              </v:line>
+              <v:group w14:anchorId="19B06791" id="Group 1" o:spid="_x0000_s1026" style="position:absolute;margin-left:83.5pt;margin-top:5.1pt;width:303.35pt;height:39.6pt;z-index:251663360" coordsize="38523,5029" o:gfxdata="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">
+                <v:line id="Straight Connector 1" o:spid="_x0000_s1027" style="position:absolute;visibility:visible;mso-wrap-style:square" from="0,0" to="38523,0" o:connectortype="straight" o:gfxdata="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" strokecolor="black [3213]" strokeweight="3pt">
+                  <v:stroke joinstyle="miter"/>
+                </v:line>
+                <v:line id="Straight Connector 1" o:spid="_x0000_s1028" style="position:absolute;visibility:visible;mso-wrap-style:square" from="0,5029" to="12782,5029" o:connectortype="straight" o:gfxdata="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" strokecolor="black [3213]" strokeweight="3pt">
+                  <v:stroke joinstyle="miter"/>
+                </v:line>
+                <v:line id="Straight Connector 1" o:spid="_x0000_s1029" style="position:absolute;visibility:visible;mso-wrap-style:square" from="25694,5029" to="38477,5029" o:connectortype="straight" o:gfxdata="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" strokecolor="black [3213]" strokeweight="3pt">
+                  <v:stroke joinstyle="miter"/>
+                </v:line>
+              </v:group>
             </w:pict>
           </mc:Fallback>
         </mc:AlternateContent>
       </w:r>
-      <w:r>
-        <w:rPr>
-          <w:rFonts w:ascii="Garamond" w:hAnsi="Garamond"/>
+    </w:p>
+    <w:p>
+      <w:pPr>
+        <w:rPr>
+          <w:rFonts w:ascii="Garamond" w:hAnsi="Garamond"/>
+        </w:rPr>
+      </w:pPr>
+    </w:p>
+    <w:p>
+      <w:pPr>
+        <w:rPr>
+          <w:rFonts w:ascii="Garamond" w:hAnsi="Garamond"/>
+        </w:rPr>
+      </w:pPr>
+    </w:p>
+    <w:p>
+      <w:pPr>
+        <w:rPr>
+          <w:rFonts w:ascii="Garamond" w:hAnsi="Garamond"/>
+        </w:rPr>
+      </w:pPr>
+    </w:p>
+    <w:p>
+      <w:pPr>
+        <w:rPr>
+          <w:rFonts w:ascii="Garamond" w:hAnsi="Garamond"/>
+        </w:rPr>
+      </w:pPr>
+    </w:p>
+    <w:p>
+      <w:pPr>
+        <w:rPr>
+          <w:rFonts w:ascii="Garamond" w:hAnsi="Garamond"/>
+        </w:rPr>
+      </w:pPr>
+    </w:p>
+    <w:p>
+      <w:pPr>
+        <w:rPr>
+          <w:rFonts w:ascii="Garamond" w:hAnsi="Garamond"/>
+        </w:rPr>
+      </w:pPr>
+    </w:p>
+    <w:p>
+      <w:pPr>
+        <w:rPr>
+          <w:rFonts w:ascii="Garamond" w:hAnsi="Garamond"/>
+        </w:rPr>
+      </w:pPr>
+    </w:p>
+    <w:p>
+      <w:pPr>
+        <w:rPr>
+          <w:rFonts w:ascii="Garamond" w:hAnsi="Garamond"/>
+        </w:rPr>
+      </w:pPr>
+    </w:p>
+    <w:p>
+      <w:pPr>
+        <w:rPr>
+          <w:rFonts w:ascii="Garamond" w:hAnsi="Garamond"/>
+        </w:rPr>
+      </w:pPr>
+    </w:p>
+    <w:p>
+      <w:pPr>
+        <w:rPr>
+          <w:rFonts w:ascii="Garamond" w:hAnsi="Garamond"/>
+        </w:rPr>
+      </w:pPr>
+    </w:p>
+    <w:p>
+      <w:pPr>
+        <w:pStyle w:val="ListParagraph"/>
+        <w:numPr>
+          <w:ilvl w:val="0"/>
+          <w:numId w:val="1"/>
+        </w:numPr>
+        <w:rPr>
+          <w:rFonts w:ascii="Garamond" w:hAnsi="Garamond"/>
+        </w:rPr>
+      </w:pPr>
+      <w:r>
+        <w:rPr>
           <w:noProof/>
         </w:rPr>
-        <mc:AlternateContent>
-          <mc:Choice Requires="wps">
-            <w:drawing>
-              <wp:anchor distT="0" distB="0" distL="114300" distR="114300" simplePos="0" relativeHeight="251661312" behindDoc="0" locked="0" layoutInCell="1" allowOverlap="1" wp14:anchorId="7F676000" wp14:editId="3E594C02">
-                <wp:simplePos x="0" y="0"/>
-                <wp:positionH relativeFrom="column">
-                  <wp:posOffset>1057910</wp:posOffset>
-                </wp:positionH>
-                <wp:positionV relativeFrom="paragraph">
-                  <wp:posOffset>688128</wp:posOffset>
-                </wp:positionV>
-                <wp:extent cx="1278255" cy="0"/>
-                <wp:effectExtent l="0" t="12700" r="29845" b="25400"/>
-                <wp:wrapNone/>
-                <wp:docPr id="870081808" name="Straight Connector 1"/>
-                <wp:cNvGraphicFramePr/>
-                <a:graphic xmlns:a="http://schemas.openxmlformats.org/drawingml/2006/main">
-                  <a:graphicData uri="http://schemas.microsoft.com/office/word/2010/wordprocessingShape">
-                    <wps:wsp>
-                      <wps:cNvCnPr/>
-                      <wps:spPr>
-                        <a:xfrm>
-                          <a:off x="0" y="0"/>
-                          <a:ext cx="1278255" cy="0"/>
-                        </a:xfrm>
-                        <a:prstGeom prst="line">
-                          <a:avLst/>
-                        </a:prstGeom>
-                        <a:ln w="38100">
-                          <a:solidFill>
-                            <a:schemeClr val="tx1"/>
-                          </a:solidFill>
-                        </a:ln>
-                      </wps:spPr>
-                      <wps:style>
-                        <a:lnRef idx="1">
-                          <a:schemeClr val="accent1"/>
-                        </a:lnRef>
-                        <a:fillRef idx="0">
-                          <a:schemeClr val="accent1"/>
-                        </a:fillRef>
-                        <a:effectRef idx="0">
-                          <a:schemeClr val="accent1"/>
-                        </a:effectRef>
-                        <a:fontRef idx="minor">
-                          <a:schemeClr val="tx1"/>
-                        </a:fontRef>
-                      </wps:style>
-                      <wps:bodyPr/>
-                    </wps:wsp>
-                  </a:graphicData>
-                </a:graphic>
-                <wp14:sizeRelH relativeFrom="margin">
-                  <wp14:pctWidth>0</wp14:pctWidth>
-                </wp14:sizeRelH>
-              </wp:anchor>
-            </w:drawing>
-          </mc:Choice>
-          <mc:Fallback>
-            <w:pict>
-              <v:line w14:anchorId="2A80263E" id="Straight Connector 1" o:spid="_x0000_s1026" style="position:absolute;z-index:251661312;visibility:visible;mso-wrap-style:square;mso-width-percent:0;mso-wrap-distance-left:9pt;mso-wrap-distance-top:0;mso-wrap-distance-right:9pt;mso-wrap-distance-bottom:0;mso-position-horizontal:absolute;mso-position-horizontal-relative:text;mso-position-vertical:absolute;mso-position-vertical-relative:text;mso-width-percent:0;mso-width-relative:margin" from="83.3pt,54.2pt" to="183.95pt,54.2pt" o:gfxdata="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" strokecolor="black [3213]" strokeweight="3pt">
-                <v:stroke joinstyle="miter"/>
-              </v:line>
-            </w:pict>
-          </mc:Fallback>
-        </mc:AlternateContent>
-      </w:r>
-      <w:r>
-        <w:rPr>
-          <w:rFonts w:ascii="Garamond" w:hAnsi="Garamond"/>
-          <w:noProof/>
-        </w:rPr>
-        <mc:AlternateContent>
-          <mc:Choice Requires="wps">
-            <w:drawing>
-              <wp:anchor distT="0" distB="0" distL="114300" distR="114300" simplePos="0" relativeHeight="251659264" behindDoc="0" locked="0" layoutInCell="1" allowOverlap="1" wp14:anchorId="30AF820E" wp14:editId="5F974565">
-                <wp:simplePos x="0" y="0"/>
-                <wp:positionH relativeFrom="column">
-                  <wp:posOffset>1058333</wp:posOffset>
-                </wp:positionH>
-                <wp:positionV relativeFrom="paragraph">
-                  <wp:posOffset>184150</wp:posOffset>
-                </wp:positionV>
-                <wp:extent cx="3852334" cy="0"/>
-                <wp:effectExtent l="0" t="12700" r="34290" b="25400"/>
-                <wp:wrapNone/>
-                <wp:docPr id="303751430" name="Straight Connector 1"/>
-                <wp:cNvGraphicFramePr/>
-                <a:graphic xmlns:a="http://schemas.openxmlformats.org/drawingml/2006/main">
-                  <a:graphicData uri="http://schemas.microsoft.com/office/word/2010/wordprocessingShape">
-                    <wps:wsp>
-                      <wps:cNvCnPr/>
-                      <wps:spPr>
-                        <a:xfrm>
-                          <a:off x="0" y="0"/>
-                          <a:ext cx="3852334" cy="0"/>
-                        </a:xfrm>
-                        <a:prstGeom prst="line">
-                          <a:avLst/>
-                        </a:prstGeom>
-                        <a:ln w="38100">
-                          <a:solidFill>
-                            <a:schemeClr val="tx1"/>
-                          </a:solidFill>
-                        </a:ln>
-                      </wps:spPr>
-                      <wps:style>
-                        <a:lnRef idx="1">
-                          <a:schemeClr val="accent1"/>
-                        </a:lnRef>
-                        <a:fillRef idx="0">
-                          <a:schemeClr val="accent1"/>
-                        </a:fillRef>
-                        <a:effectRef idx="0">
-                          <a:schemeClr val="accent1"/>
-                        </a:effectRef>
-                        <a:fontRef idx="minor">
-                          <a:schemeClr val="tx1"/>
-                        </a:fontRef>
-                      </wps:style>
-                      <wps:bodyPr/>
-                    </wps:wsp>
-                  </a:graphicData>
-                </a:graphic>
-                <wp14:sizeRelH relativeFrom="margin">
-                  <wp14:pctWidth>0</wp14:pctWidth>
-                </wp14:sizeRelH>
-              </wp:anchor>
-            </w:drawing>
-          </mc:Choice>
-          <mc:Fallback>
-            <w:pict>
-              <v:line w14:anchorId="06603CA6" id="Straight Connector 1" o:spid="_x0000_s1026" style="position:absolute;z-index:251659264;visibility:visible;mso-wrap-style:square;mso-width-percent:0;mso-wrap-distance-left:9pt;mso-wrap-distance-top:0;mso-wrap-distance-right:9pt;mso-wrap-distance-bottom:0;mso-position-horizontal:absolute;mso-position-horizontal-relative:text;mso-position-vertical:absolute;mso-position-vertical-relative:text;mso-width-percent:0;mso-width-relative:margin" from="83.35pt,14.5pt" to="386.7pt,14.5pt" o:gfxdata="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" strokecolor="black [3213]" strokeweight="3pt">
-                <v:stroke joinstyle="miter"/>
-              </v:line>
-            </w:pict>
-          </mc:Fallback>
-        </mc:AlternateContent>
-      </w:r>
+        <w:lastRenderedPageBreak/>
+        <w:drawing>
+          <wp:anchor distT="0" distB="0" distL="114300" distR="114300" simplePos="0" relativeHeight="251664384" behindDoc="0" locked="0" layoutInCell="1" allowOverlap="1" wp14:anchorId="1EA2BCBB" wp14:editId="30379D06">
+            <wp:simplePos x="0" y="0"/>
+            <wp:positionH relativeFrom="column">
+              <wp:posOffset>3602101</wp:posOffset>
+            </wp:positionH>
+            <wp:positionV relativeFrom="paragraph">
+              <wp:posOffset>-118999</wp:posOffset>
+            </wp:positionV>
+            <wp:extent cx="2070735" cy="1791970"/>
+            <wp:effectExtent l="0" t="0" r="0" b="0"/>
+            <wp:wrapNone/>
+            <wp:docPr id="2102767599" name="Picture 2" descr="Fractal trees with PureScript"/>
+            <wp:cNvGraphicFramePr>
+              <a:graphicFrameLocks xmlns:a="http://schemas.openxmlformats.org/drawingml/2006/main" noChangeAspect="1"/>
+            </wp:cNvGraphicFramePr>
+            <a:graphic xmlns:a="http://schemas.openxmlformats.org/drawingml/2006/main">
+              <a:graphicData uri="http://schemas.openxmlformats.org/drawingml/2006/picture">
+                <pic:pic xmlns:pic="http://schemas.openxmlformats.org/drawingml/2006/picture">
+                  <pic:nvPicPr>
+                    <pic:cNvPr id="0" name="Picture 1" descr="Fractal trees with PureScript"/>
+                    <pic:cNvPicPr>
+                      <a:picLocks noChangeAspect="1" noChangeArrowheads="1"/>
+                    </pic:cNvPicPr>
+                  </pic:nvPicPr>
+                  <pic:blipFill>
+                    <a:blip r:embed="rId5" cstate="print">
+                      <a:extLst>
+                        <a:ext uri="{28A0092B-C50C-407E-A947-70E740481C1C}">
+                          <a14:useLocalDpi xmlns:a14="http://schemas.microsoft.com/office/drawing/2010/main" val="0"/>
+                        </a:ext>
+                      </a:extLst>
+                    </a:blip>
+                    <a:srcRect/>
+                    <a:stretch>
+                      <a:fillRect/>
+                    </a:stretch>
+                  </pic:blipFill>
+                  <pic:spPr bwMode="auto">
+                    <a:xfrm>
+                      <a:off x="0" y="0"/>
+                      <a:ext cx="2070735" cy="1791970"/>
+                    </a:xfrm>
+                    <a:prstGeom prst="rect">
+                      <a:avLst/>
+                    </a:prstGeom>
+                    <a:noFill/>
+                    <a:ln>
+                      <a:noFill/>
+                    </a:ln>
+                  </pic:spPr>
+                </pic:pic>
+              </a:graphicData>
+            </a:graphic>
+            <wp14:sizeRelH relativeFrom="page">
+              <wp14:pctWidth>0</wp14:pctWidth>
+            </wp14:sizeRelH>
+            <wp14:sizeRelV relativeFrom="page">
+              <wp14:pctHeight>0</wp14:pctHeight>
+            </wp14:sizeRelV>
+          </wp:anchor>
+        </w:drawing>
+      </w:r>
+      <w:r>
+        <w:rPr>
+          <w:rFonts w:ascii="Garamond" w:hAnsi="Garamond"/>
+        </w:rPr>
+        <w:t xml:space="preserve">Why </w:t>
+      </w:r>
+      <w:r>
+        <w:rPr>
+          <w:rFonts w:ascii="Garamond" w:hAnsi="Garamond"/>
+        </w:rPr>
+        <w:t xml:space="preserve">is </w:t>
+      </w:r>
+      <w:r>
+        <w:rPr>
+          <w:rFonts w:ascii="Garamond" w:hAnsi="Garamond"/>
+        </w:rPr>
+        <w:t>this representation of a</w:t>
+      </w:r>
+      <w:r>
+        <w:rPr>
+          <w:rFonts w:ascii="Garamond" w:hAnsi="Garamond"/>
+        </w:rPr>
+        <w:t xml:space="preserve"> tree</w:t>
+      </w:r>
+      <w:r>
+        <w:rPr>
+          <w:rFonts w:ascii="Garamond" w:hAnsi="Garamond"/>
+        </w:rPr>
+        <w:t xml:space="preserve"> </w:t>
+      </w:r>
+      <w:r>
+        <w:rPr>
+          <w:rFonts w:ascii="Garamond" w:hAnsi="Garamond"/>
+        </w:rPr>
+        <w:t>a fractal?</w:t>
+      </w:r>
+    </w:p>
+    <w:p>
+      <w:pPr>
+        <w:rPr>
+          <w:rFonts w:ascii="Garamond" w:hAnsi="Garamond"/>
+        </w:rPr>
+      </w:pPr>
+    </w:p>
+    <w:p>
+      <w:pPr>
+        <w:pStyle w:val="ListParagraph"/>
+        <w:jc w:val="right"/>
+        <w:rPr>
+          <w:rFonts w:ascii="Garamond" w:hAnsi="Garamond"/>
+        </w:rPr>
+      </w:pPr>
+      <w:r>
+        <w:fldChar w:fldCharType="begin"/>
+      </w:r>
+      <w:r>
+        <w:instrText xml:space="preserve"> INCLUDEPICTURE "https://blog.ploeh.dk/content/binary/symmetric-fractal-tree.png" \* MERGEFORMATINET </w:instrText>
+      </w:r>
+      <w:r>
+        <w:fldChar w:fldCharType="separate"/>
+      </w:r>
+      <w:r>
+        <w:fldChar w:fldCharType="end"/>
+      </w:r>
+    </w:p>
+    <w:p>
+      <w:pPr>
+        <w:pStyle w:val="ListParagraph"/>
+        <w:rPr>
+          <w:rFonts w:ascii="Garamond" w:hAnsi="Garamond"/>
+        </w:rPr>
+      </w:pPr>
+    </w:p>
+    <w:p>
+      <w:pPr>
+        <w:pStyle w:val="ListParagraph"/>
+        <w:rPr>
+          <w:rFonts w:ascii="Garamond" w:hAnsi="Garamond"/>
+        </w:rPr>
+      </w:pPr>
+    </w:p>
+    <w:p>
+      <w:pPr>
+        <w:pStyle w:val="ListParagraph"/>
+        <w:rPr>
+          <w:rFonts w:ascii="Garamond" w:hAnsi="Garamond"/>
+        </w:rPr>
+      </w:pPr>
+    </w:p>
+    <w:p>
+      <w:pPr>
+        <w:pStyle w:val="ListParagraph"/>
+        <w:rPr>
+          <w:rFonts w:ascii="Garamond" w:hAnsi="Garamond"/>
+        </w:rPr>
+      </w:pPr>
+    </w:p>
+    <w:p>
+      <w:pPr>
+        <w:pStyle w:val="ListParagraph"/>
+        <w:rPr>
+          <w:rFonts w:ascii="Garamond" w:hAnsi="Garamond"/>
+        </w:rPr>
+      </w:pPr>
+    </w:p>
+    <w:p>
+      <w:pPr>
+        <w:pStyle w:val="ListParagraph"/>
+        <w:rPr>
+          <w:rFonts w:ascii="Garamond" w:hAnsi="Garamond"/>
+        </w:rPr>
+      </w:pPr>
+    </w:p>
+    <w:p>
+      <w:pPr>
+        <w:pStyle w:val="ListParagraph"/>
+        <w:rPr>
+          <w:rFonts w:ascii="Garamond" w:hAnsi="Garamond"/>
+        </w:rPr>
+      </w:pPr>
+    </w:p>
+    <w:p>
+      <w:pPr>
+        <w:rPr>
+          <w:rFonts w:ascii="Garamond" w:hAnsi="Garamond"/>
+        </w:rPr>
+      </w:pPr>
+    </w:p>
+    <w:p>
+      <w:pPr>
+        <w:pStyle w:val="ListParagraph"/>
+        <w:rPr>
+          <w:rFonts w:ascii="Garamond" w:hAnsi="Garamond"/>
+        </w:rPr>
+      </w:pPr>
+    </w:p>
+    <w:p>
+      <w:pPr>
+        <w:pStyle w:val="ListParagraph"/>
+        <w:rPr>
+          <w:rFonts w:ascii="Garamond" w:hAnsi="Garamond"/>
+        </w:rPr>
+      </w:pPr>
+    </w:p>
+    <w:p>
+      <w:pPr>
+        <w:pStyle w:val="ListParagraph"/>
+        <w:numPr>
+          <w:ilvl w:val="0"/>
+          <w:numId w:val="1"/>
+        </w:numPr>
+        <w:rPr>
+          <w:rFonts w:ascii="Garamond" w:hAnsi="Garamond"/>
+        </w:rPr>
+      </w:pPr>
+      <w:r>
+        <w:rPr>
+          <w:rFonts w:ascii="Garamond" w:hAnsi="Garamond"/>
+        </w:rPr>
+        <w:t>In the space below, d</w:t>
+      </w:r>
+      <w:r>
+        <w:rPr>
+          <w:rFonts w:ascii="Garamond" w:hAnsi="Garamond"/>
+        </w:rPr>
+        <w:t xml:space="preserve">raw </w:t>
+      </w:r>
+      <w:r>
+        <w:rPr>
+          <w:rFonts w:ascii="Garamond" w:hAnsi="Garamond"/>
+        </w:rPr>
+        <w:t>your own version of a</w:t>
+      </w:r>
+      <w:r>
+        <w:rPr>
+          <w:rFonts w:ascii="Garamond" w:hAnsi="Garamond"/>
+        </w:rPr>
+        <w:t xml:space="preserve"> </w:t>
+      </w:r>
+      <w:r>
+        <w:rPr>
+          <w:rFonts w:ascii="Garamond" w:hAnsi="Garamond"/>
+        </w:rPr>
+        <w:t xml:space="preserve">few different </w:t>
+      </w:r>
+      <w:r>
+        <w:rPr>
+          <w:rFonts w:ascii="Garamond" w:hAnsi="Garamond"/>
+        </w:rPr>
+        <w:t>fractal tree</w:t>
+      </w:r>
+      <w:r>
+        <w:rPr>
+          <w:rFonts w:ascii="Garamond" w:hAnsi="Garamond"/>
+        </w:rPr>
+        <w:t>s in order to create a fractal tree forest</w:t>
+      </w:r>
+      <w:r>
+        <w:rPr>
+          <w:rFonts w:ascii="Garamond" w:hAnsi="Garamond"/>
+        </w:rPr>
+        <w:t>.</w:t>
+      </w:r>
+    </w:p>
+    <w:p>
+      <w:pPr>
+        <w:rPr>
+          <w:rFonts w:ascii="Garamond" w:hAnsi="Garamond"/>
+        </w:rPr>
+      </w:pPr>
+    </w:p>
+    <w:p>
+      <w:pPr>
+        <w:rPr>
+          <w:rFonts w:ascii="Garamond" w:hAnsi="Garamond"/>
+        </w:rPr>
+      </w:pPr>
+    </w:p>
+    <w:p>
+      <w:pPr>
+        <w:rPr>
+          <w:rFonts w:ascii="Garamond" w:hAnsi="Garamond"/>
+        </w:rPr>
+      </w:pPr>
+    </w:p>
+    <w:p>
+      <w:pPr>
+        <w:rPr>
+          <w:rFonts w:ascii="Garamond" w:hAnsi="Garamond"/>
+        </w:rPr>
+      </w:pPr>
+    </w:p>
+    <w:p>
+      <w:pPr>
+        <w:rPr>
+          <w:rFonts w:ascii="Garamond" w:hAnsi="Garamond"/>
+        </w:rPr>
+      </w:pPr>
+    </w:p>
+    <w:p>
+      <w:pPr>
+        <w:rPr>
+          <w:rFonts w:ascii="Garamond" w:hAnsi="Garamond"/>
+        </w:rPr>
+      </w:pPr>
+    </w:p>
+    <w:p>
+      <w:pPr>
+        <w:rPr>
+          <w:rFonts w:ascii="Garamond" w:hAnsi="Garamond"/>
+        </w:rPr>
+      </w:pPr>
+    </w:p>
+    <w:p>
+      <w:pPr>
+        <w:rPr>
+          <w:rFonts w:ascii="Garamond" w:hAnsi="Garamond"/>
+        </w:rPr>
+      </w:pPr>
+    </w:p>
+    <w:p>
+      <w:pPr>
+        <w:rPr>
+          <w:rFonts w:ascii="Garamond" w:hAnsi="Garamond"/>
+        </w:rPr>
+      </w:pPr>
+    </w:p>
+    <w:p>
+      <w:pPr>
+        <w:rPr>
+          <w:rFonts w:ascii="Garamond" w:hAnsi="Garamond"/>
+        </w:rPr>
+      </w:pPr>
+    </w:p>
+    <w:p>
+      <w:pPr>
+        <w:rPr>
+          <w:rFonts w:ascii="Garamond" w:hAnsi="Garamond"/>
+        </w:rPr>
+      </w:pPr>
+    </w:p>
+    <w:p>
+      <w:pPr>
+        <w:rPr>
+          <w:rFonts w:ascii="Garamond" w:hAnsi="Garamond"/>
+        </w:rPr>
+      </w:pPr>
+    </w:p>
+    <w:p>
+      <w:pPr>
+        <w:rPr>
+          <w:rFonts w:ascii="Garamond" w:hAnsi="Garamond"/>
+        </w:rPr>
+      </w:pPr>
+    </w:p>
+    <w:p>
+      <w:pPr>
+        <w:rPr>
+          <w:rFonts w:ascii="Garamond" w:hAnsi="Garamond"/>
+        </w:rPr>
+      </w:pPr>
     </w:p>
     <w:sectPr>
       <w:pgSz w:w="12240" w:h="15840"/>

</xml_diff>